<commit_message>
Modificação no Plano de Aula.
- Questões de formatação;
- Mudanças pequenas no texto.
</commit_message>
<xml_diff>
--- a/plano/plano-de-aula.docx
+++ b/plano/plano-de-aula.docx
@@ -373,444 +373,260 @@
       </w:r>
     </w:p>
     <w:p>
-      <w:pPr>
+      <w:r>
         <w:rPr>
           <w:sz w:val="24"/>
         </w:rPr>
-      </w:pPr>
-      <w:r>
-        <w:rPr>
-          <w:sz w:val="24"/>
-        </w:rPr>
         <w:br/>
       </w:r>
       <w:r>
         <w:rPr>
           <w:b/>
-          <w:sz w:val="24"/>
         </w:rPr>
         <w:t xml:space="preserve">1. </w:t>
       </w:r>
       <w:r>
         <w:rPr>
           <w:b/>
-          <w:sz w:val="24"/>
         </w:rPr>
         <w:t>Ponto sorteado</w:t>
       </w:r>
       <w:r>
         <w:rPr>
           <w:b/>
-          <w:sz w:val="24"/>
         </w:rPr>
         <w:t>:</w:t>
       </w:r>
       <w:r>
-        <w:rPr>
-          <w:sz w:val="24"/>
-        </w:rPr>
         <w:t xml:space="preserve"> </w:t>
       </w:r>
       <w:r>
-        <w:rPr>
-          <w:sz w:val="24"/>
-        </w:rPr>
         <w:t>(</w:t>
       </w:r>
       <w:r>
-        <w:rPr>
-          <w:sz w:val="24"/>
-        </w:rPr>
         <w:t>1</w:t>
       </w:r>
       <w:r>
-        <w:rPr>
-          <w:sz w:val="24"/>
-        </w:rPr>
         <w:t xml:space="preserve">) </w:t>
       </w:r>
       <w:r>
-        <w:rPr>
-          <w:sz w:val="24"/>
-        </w:rPr>
         <w:t>Programação Imperativa, Programação Orientada a Objetos</w:t>
       </w:r>
       <w:r>
-        <w:rPr>
-          <w:sz w:val="24"/>
-        </w:rPr>
         <w:t>.</w:t>
       </w:r>
     </w:p>
     <w:p>
-      <w:pPr>
-        <w:rPr>
-          <w:sz w:val="24"/>
-        </w:rPr>
-      </w:pPr>
-      <w:r>
-        <w:rPr>
-          <w:b/>
-          <w:sz w:val="24"/>
+      <w:r>
+        <w:rPr>
+          <w:b/>
         </w:rPr>
         <w:t>2. Tema da aula:</w:t>
       </w:r>
       <w:r>
-        <w:rPr>
-          <w:sz w:val="24"/>
-        </w:rPr>
         <w:t xml:space="preserve"> Programação Imperativa</w:t>
       </w:r>
       <w:r>
-        <w:rPr>
-          <w:sz w:val="24"/>
-        </w:rPr>
+        <w:t xml:space="preserve"> (TUCKER e NOONAN, 2010</w:t>
+      </w:r>
+      <w:r>
+        <w:t>; SEBESTA, 2011</w:t>
+      </w:r>
+      <w:r>
+        <w:t>).</w:t>
+      </w:r>
+    </w:p>
+    <w:p>
+      <w:pPr>
+        <w:ind w:left="1843" w:hanging="1843"/>
+      </w:pPr>
+      <w:r>
+        <w:rPr>
+          <w:b/>
+        </w:rPr>
+        <w:t>3</w:t>
+      </w:r>
+      <w:r>
+        <w:rPr>
+          <w:b/>
+        </w:rPr>
+        <w:t xml:space="preserve">. </w:t>
+      </w:r>
+      <w:r>
+        <w:rPr>
+          <w:b/>
+        </w:rPr>
+        <w:t>Pré-requisitos</w:t>
+      </w:r>
+      <w:proofErr w:type="gramStart"/>
+      <w:r>
+        <w:rPr>
+          <w:b/>
+        </w:rPr>
+        <w:t>:</w:t>
+      </w:r>
+      <w:r>
+        <w:t xml:space="preserve"> </w:t>
+      </w:r>
+      <w:r>
         <w:t xml:space="preserve"> (</w:t>
       </w:r>
-      <w:r>
-        <w:rPr>
-          <w:sz w:val="24"/>
-        </w:rPr>
-        <w:t>TUCKER</w:t>
-      </w:r>
-      <w:r>
-        <w:rPr>
-          <w:sz w:val="24"/>
-        </w:rPr>
-        <w:t xml:space="preserve"> e</w:t>
-      </w:r>
-      <w:r>
-        <w:rPr>
-          <w:sz w:val="24"/>
-        </w:rPr>
-        <w:t xml:space="preserve"> NOONAN</w:t>
-      </w:r>
-      <w:r>
-        <w:rPr>
-          <w:sz w:val="24"/>
-        </w:rPr>
-        <w:t>, 2010</w:t>
-      </w:r>
-      <w:r>
-        <w:rPr>
-          <w:sz w:val="24"/>
-        </w:rPr>
-        <w:t>; SEBESTA, 2011</w:t>
-      </w:r>
-      <w:bookmarkStart w:id="0" w:name="_GoBack"/>
-      <w:bookmarkEnd w:id="0"/>
-      <w:r>
-        <w:rPr>
-          <w:sz w:val="24"/>
-        </w:rPr>
-        <w:t>).</w:t>
-      </w:r>
-    </w:p>
-    <w:p>
-      <w:pPr>
-        <w:ind w:left="1843" w:hanging="1843"/>
-        <w:rPr>
-          <w:sz w:val="24"/>
-        </w:rPr>
-      </w:pPr>
-      <w:r>
-        <w:rPr>
-          <w:b/>
-          <w:sz w:val="24"/>
-        </w:rPr>
-        <w:t>3</w:t>
-      </w:r>
-      <w:r>
-        <w:rPr>
-          <w:b/>
-          <w:sz w:val="24"/>
+      <w:proofErr w:type="gramEnd"/>
+      <w:r>
+        <w:t xml:space="preserve">a) Conceitos de </w:t>
+      </w:r>
+      <w:r>
+        <w:t>Programação 1</w:t>
+      </w:r>
+      <w:r>
+        <w:t>;</w:t>
+      </w:r>
+      <w:r>
+        <w:br/>
+        <w:t>(b) Resolução do Exercício de Aquecimento 01 (ver Seção 10.1 (a)).</w:t>
+      </w:r>
+    </w:p>
+    <w:p>
+      <w:pPr>
+        <w:spacing w:after="0"/>
+      </w:pPr>
+      <w:r>
+        <w:rPr>
+          <w:b/>
+        </w:rPr>
+        <w:t>4</w:t>
+      </w:r>
+      <w:r>
+        <w:rPr>
+          <w:b/>
         </w:rPr>
         <w:t xml:space="preserve">. </w:t>
       </w:r>
       <w:r>
         <w:rPr>
           <w:b/>
-          <w:sz w:val="24"/>
-        </w:rPr>
-        <w:t>Pré-requisitos</w:t>
+        </w:rPr>
+        <w:t>Objetivos:</w:t>
+      </w:r>
+      <w:r>
+        <w:t xml:space="preserve"> </w:t>
+      </w:r>
+      <w:r>
+        <w:t xml:space="preserve">(i) </w:t>
+      </w:r>
+      <w:r>
+        <w:t>situar historicamente o paradigma da programação imperativa</w:t>
+      </w:r>
+      <w:r>
+        <w:t xml:space="preserve">; </w:t>
+      </w:r>
+    </w:p>
+    <w:p>
+      <w:pPr>
+        <w:ind w:left="1276"/>
+      </w:pPr>
+      <w:r>
+        <w:t>(</w:t>
+      </w:r>
+      <w:proofErr w:type="spellStart"/>
+      <w:r>
+        <w:t>ii</w:t>
+      </w:r>
+      <w:proofErr w:type="spellEnd"/>
+      <w:r>
+        <w:t xml:space="preserve">) </w:t>
+      </w:r>
+      <w:r>
+        <w:t xml:space="preserve">apresentar as características comuns de uma linguagem </w:t>
       </w:r>
       <w:proofErr w:type="gramStart"/>
       <w:r>
-        <w:rPr>
-          <w:b/>
-          <w:sz w:val="24"/>
-        </w:rPr>
-        <w:t>:</w:t>
-      </w:r>
-      <w:r>
-        <w:rPr>
-          <w:sz w:val="24"/>
-        </w:rPr>
-        <w:t xml:space="preserve"> </w:t>
-      </w:r>
-      <w:r>
-        <w:rPr>
-          <w:sz w:val="24"/>
-        </w:rPr>
-        <w:t xml:space="preserve"> (</w:t>
-      </w:r>
-      <w:proofErr w:type="gramEnd"/>
-      <w:r>
-        <w:rPr>
-          <w:sz w:val="24"/>
-        </w:rPr>
-        <w:t xml:space="preserve">a) Conceitos de </w:t>
-      </w:r>
-      <w:r>
-        <w:rPr>
-          <w:sz w:val="24"/>
-        </w:rPr>
-        <w:t>Programação 1</w:t>
-      </w:r>
-      <w:r>
-        <w:rPr>
-          <w:sz w:val="24"/>
-        </w:rPr>
+        <w:t>imperativa</w:t>
+      </w:r>
+      <w:r>
         <w:t>;</w:t>
       </w:r>
       <w:r>
-        <w:rPr>
-          <w:sz w:val="24"/>
-        </w:rPr>
-        <w:br/>
-        <w:t>(b</w:t>
-      </w:r>
-      <w:r>
-        <w:rPr>
-          <w:sz w:val="24"/>
-        </w:rPr>
-        <w:t xml:space="preserve">) </w:t>
-      </w:r>
-      <w:r>
-        <w:rPr>
-          <w:sz w:val="24"/>
-        </w:rPr>
-        <w:t>Resolução do Exercício de Aquecimento 01 (ver Seção 10.1 (a)).</w:t>
-      </w:r>
-    </w:p>
-    <w:p>
-      <w:pPr>
-        <w:spacing w:after="0"/>
-        <w:rPr>
-          <w:sz w:val="24"/>
-        </w:rPr>
-      </w:pPr>
-      <w:r>
-        <w:rPr>
-          <w:b/>
-          <w:sz w:val="24"/>
-        </w:rPr>
-        <w:t>4</w:t>
-      </w:r>
-      <w:r>
-        <w:rPr>
-          <w:b/>
-          <w:sz w:val="24"/>
-        </w:rPr>
-        <w:t xml:space="preserve">. </w:t>
-      </w:r>
-      <w:r>
-        <w:rPr>
-          <w:b/>
-          <w:sz w:val="24"/>
-        </w:rPr>
-        <w:t>Objetivos:</w:t>
-      </w:r>
-      <w:r>
-        <w:rPr>
-          <w:sz w:val="24"/>
-        </w:rPr>
-        <w:t xml:space="preserve"> </w:t>
-      </w:r>
-      <w:r>
-        <w:rPr>
-          <w:sz w:val="24"/>
-        </w:rPr>
-        <w:t xml:space="preserve">(i) </w:t>
-      </w:r>
-      <w:r>
-        <w:rPr>
-          <w:sz w:val="24"/>
-        </w:rPr>
-        <w:t>situar historicamente o paradigma da programação imperativa</w:t>
-      </w:r>
-      <w:r>
-        <w:rPr>
-          <w:sz w:val="24"/>
-        </w:rPr>
-        <w:t xml:space="preserve">; </w:t>
-      </w:r>
-    </w:p>
-    <w:p>
-      <w:pPr>
-        <w:ind w:left="1276"/>
-        <w:rPr>
-          <w:sz w:val="24"/>
-        </w:rPr>
-      </w:pPr>
-      <w:r>
-        <w:rPr>
-          <w:sz w:val="24"/>
-        </w:rPr>
-        <w:t>(</w:t>
-      </w:r>
-      <w:proofErr w:type="spellStart"/>
-      <w:r>
-        <w:rPr>
-          <w:sz w:val="24"/>
-        </w:rPr>
-        <w:t>ii</w:t>
-      </w:r>
-      <w:proofErr w:type="spellEnd"/>
-      <w:r>
-        <w:rPr>
-          <w:sz w:val="24"/>
-        </w:rPr>
-        <w:t xml:space="preserve">) </w:t>
-      </w:r>
-      <w:r>
-        <w:rPr>
-          <w:sz w:val="24"/>
-        </w:rPr>
-        <w:t xml:space="preserve">apresentar as características comuns de uma linguagem </w:t>
-      </w:r>
-      <w:proofErr w:type="gramStart"/>
-      <w:r>
-        <w:rPr>
-          <w:sz w:val="24"/>
-        </w:rPr>
-        <w:t>imperativa</w:t>
-      </w:r>
-      <w:r>
-        <w:rPr>
-          <w:sz w:val="24"/>
-        </w:rPr>
-        <w:t>;</w:t>
-      </w:r>
-      <w:r>
-        <w:rPr>
-          <w:sz w:val="24"/>
-        </w:rPr>
         <w:br/>
         <w:t>(</w:t>
       </w:r>
       <w:proofErr w:type="spellStart"/>
       <w:proofErr w:type="gramEnd"/>
       <w:r>
-        <w:rPr>
-          <w:sz w:val="24"/>
-        </w:rPr>
         <w:t>iii</w:t>
       </w:r>
       <w:proofErr w:type="spellEnd"/>
       <w:r>
-        <w:rPr>
-          <w:sz w:val="24"/>
-        </w:rPr>
-        <w:t>) pontuar as potencialidades e fragilidades do paradigma.</w:t>
+        <w:t xml:space="preserve">) pontuar as potencialidades e fragilidades </w:t>
+      </w:r>
+      <w:r>
+        <w:t>da linguagem C++</w:t>
+      </w:r>
+      <w:r>
+        <w:t>.</w:t>
       </w:r>
     </w:p>
     <w:p>
       <w:pPr>
         <w:ind w:right="-1"/>
-        <w:rPr>
-          <w:sz w:val="24"/>
-        </w:rPr>
-      </w:pPr>
-      <w:r>
-        <w:rPr>
-          <w:b/>
-          <w:sz w:val="24"/>
+      </w:pPr>
+      <w:r>
+        <w:rPr>
+          <w:b/>
         </w:rPr>
         <w:t>5</w:t>
       </w:r>
       <w:r>
         <w:rPr>
           <w:b/>
-          <w:sz w:val="24"/>
         </w:rPr>
         <w:t xml:space="preserve">. Duração: </w:t>
       </w:r>
       <w:r>
-        <w:rPr>
-          <w:sz w:val="24"/>
-        </w:rPr>
         <w:t>55</w:t>
       </w:r>
       <w:r>
-        <w:rPr>
-          <w:sz w:val="24"/>
-        </w:rPr>
         <w:t xml:space="preserve"> minutos.</w:t>
       </w:r>
     </w:p>
     <w:p>
       <w:pPr>
         <w:ind w:right="-1"/>
-        <w:rPr>
-          <w:sz w:val="24"/>
-        </w:rPr>
-      </w:pPr>
-      <w:r>
-        <w:rPr>
-          <w:b/>
-          <w:sz w:val="24"/>
+      </w:pPr>
+      <w:r>
+        <w:rPr>
+          <w:b/>
         </w:rPr>
         <w:t>6</w:t>
       </w:r>
       <w:r>
         <w:rPr>
           <w:b/>
-          <w:sz w:val="24"/>
         </w:rPr>
         <w:t xml:space="preserve">. Metodologia: </w:t>
       </w:r>
       <w:r>
-        <w:rPr>
-          <w:sz w:val="24"/>
-        </w:rPr>
         <w:t>Aula e</w:t>
       </w:r>
       <w:r>
-        <w:rPr>
-          <w:sz w:val="24"/>
-        </w:rPr>
         <w:t>xposi</w:t>
       </w:r>
       <w:r>
-        <w:rPr>
-          <w:sz w:val="24"/>
-        </w:rPr>
         <w:t>tiva</w:t>
       </w:r>
       <w:r>
         <w:rPr>
           <w:rStyle w:val="Refdenotaderodap"/>
-          <w:sz w:val="24"/>
         </w:rPr>
         <w:footnoteReference w:id="1"/>
       </w:r>
       <w:r>
-        <w:rPr>
-          <w:sz w:val="24"/>
-        </w:rPr>
         <w:t xml:space="preserve"> e Ensino sob Medida (NOVAK, </w:t>
       </w:r>
       <w:r>
-        <w:rPr>
-          <w:sz w:val="24"/>
-        </w:rPr>
         <w:t>2011)</w:t>
       </w:r>
       <w:r>
-        <w:rPr>
-          <w:sz w:val="24"/>
-        </w:rPr>
         <w:t>.</w:t>
       </w:r>
     </w:p>
@@ -818,109 +634,55 @@
       <w:pPr>
         <w:ind w:right="-1"/>
         <w:jc w:val="both"/>
-        <w:rPr>
-          <w:sz w:val="24"/>
-        </w:rPr>
-      </w:pPr>
-      <w:r>
-        <w:rPr>
-          <w:b/>
-          <w:sz w:val="24"/>
+      </w:pPr>
+      <w:r>
+        <w:rPr>
+          <w:b/>
         </w:rPr>
         <w:t>7</w:t>
       </w:r>
       <w:r>
         <w:rPr>
           <w:b/>
-          <w:sz w:val="24"/>
         </w:rPr>
         <w:t xml:space="preserve">. Recursos utilizados: </w:t>
       </w:r>
       <w:proofErr w:type="spellStart"/>
       <w:r>
-        <w:rPr>
-          <w:sz w:val="24"/>
-        </w:rPr>
         <w:t>DataShow</w:t>
       </w:r>
       <w:proofErr w:type="spellEnd"/>
       <w:r>
-        <w:rPr>
-          <w:sz w:val="24"/>
-        </w:rPr>
         <w:t>,</w:t>
       </w:r>
       <w:r>
-        <w:rPr>
-          <w:sz w:val="24"/>
-        </w:rPr>
         <w:t xml:space="preserve"> Quadro Branco</w:t>
       </w:r>
       <w:r>
-        <w:rPr>
-          <w:sz w:val="24"/>
-        </w:rPr>
         <w:t xml:space="preserve"> e </w:t>
       </w:r>
       <w:r>
-        <w:rPr>
-          <w:sz w:val="24"/>
-        </w:rPr>
         <w:t>recursos</w:t>
       </w:r>
       <w:r>
-        <w:rPr>
-          <w:sz w:val="24"/>
-        </w:rPr>
         <w:t xml:space="preserve"> </w:t>
       </w:r>
       <w:r>
         <w:rPr>
           <w:i/>
-          <w:sz w:val="24"/>
         </w:rPr>
         <w:t>online</w:t>
       </w:r>
       <w:r>
-        <w:rPr>
-          <w:sz w:val="24"/>
-        </w:rPr>
         <w:t xml:space="preserve"> (ver Seção 9)</w:t>
       </w:r>
       <w:r>
-        <w:rPr>
-          <w:sz w:val="24"/>
-        </w:rPr>
         <w:t>.</w:t>
       </w:r>
       <w:r>
-        <w:rPr>
-          <w:sz w:val="24"/>
-        </w:rPr>
-        <w:t xml:space="preserve"> Todos os recursos utilizados nesta aula estão abertos (</w:t>
-      </w:r>
-      <w:r>
-        <w:rPr>
-          <w:sz w:val="24"/>
-        </w:rPr>
-        <w:t>D'ANTONI</w:t>
-      </w:r>
-      <w:r>
-        <w:rPr>
-          <w:sz w:val="24"/>
-        </w:rPr>
-        <w:t>, 2008</w:t>
-      </w:r>
-      <w:r>
-        <w:rPr>
-          <w:sz w:val="24"/>
-        </w:rPr>
-        <w:t>) e disponíveis em</w:t>
-      </w:r>
-      <w:r>
-        <w:rPr>
-          <w:sz w:val="24"/>
-        </w:rPr>
+        <w:t xml:space="preserve"> Todos os recursos utilizados nesta aula estão abertos (D'ANTONI, 2008) e disponíveis em</w:t>
+      </w:r>
+      <w:r>
         <w:t xml:space="preserve"> </w:t>
       </w:r>
       <w:hyperlink r:id="rId8" w:history="1">
@@ -928,15 +690,11 @@
         <w:r>
           <w:rPr>
             <w:rStyle w:val="Hyperlink"/>
-            <w:sz w:val="24"/>
           </w:rPr>
           <w:t>https://github.com/bispojr/upe-prova-didatica</w:t>
         </w:r>
       </w:hyperlink>
       <w:r>
-        <w:rPr>
-          <w:sz w:val="24"/>
-        </w:rPr>
         <w:t xml:space="preserve"> .</w:t>
       </w:r>
       <w:proofErr w:type="gramEnd"/>
@@ -944,74 +702,55 @@
     <w:p>
       <w:pPr>
         <w:ind w:right="-1"/>
-        <w:rPr>
-          <w:sz w:val="24"/>
-        </w:rPr>
-      </w:pPr>
-      <w:r>
-        <w:rPr>
-          <w:b/>
-          <w:sz w:val="24"/>
+      </w:pPr>
+      <w:r>
+        <w:rPr>
+          <w:b/>
         </w:rPr>
         <w:t>8</w:t>
       </w:r>
       <w:r>
         <w:rPr>
           <w:b/>
-          <w:sz w:val="24"/>
         </w:rPr>
         <w:t xml:space="preserve">. </w:t>
       </w:r>
       <w:r>
         <w:rPr>
           <w:b/>
-          <w:sz w:val="24"/>
         </w:rPr>
         <w:t>Organização do conteúdo</w:t>
       </w:r>
       <w:r>
         <w:rPr>
           <w:b/>
-          <w:sz w:val="24"/>
         </w:rPr>
         <w:t>:</w:t>
       </w:r>
       <w:r>
-        <w:rPr>
-          <w:sz w:val="24"/>
-        </w:rPr>
         <w:t xml:space="preserve"> </w:t>
       </w:r>
     </w:p>
     <w:p>
       <w:pPr>
+        <w:spacing w:after="0"/>
         <w:ind w:right="-1"/>
         <w:rPr>
-          <w:sz w:val="24"/>
-        </w:rPr>
-      </w:pPr>
-      <w:r>
-        <w:rPr>
-          <w:sz w:val="24"/>
-        </w:rPr>
+          <w:color w:val="000000" w:themeColor="text1"/>
+        </w:rPr>
+      </w:pPr>
+      <w:r>
         <w:t xml:space="preserve">(1) </w:t>
       </w:r>
       <w:r>
-        <w:rPr>
-          <w:sz w:val="24"/>
-        </w:rPr>
         <w:t>Motivação</w:t>
       </w:r>
       <w:r>
-        <w:rPr>
-          <w:sz w:val="24"/>
-        </w:rPr>
         <w:br/>
       </w:r>
       <w:r>
         <w:rPr>
           <w:color w:val="000000" w:themeColor="text1"/>
-          <w:sz w:val="24"/>
         </w:rPr>
         <w:tab/>
         <w:t xml:space="preserve">(a) </w:t>
@@ -1019,43 +758,175 @@
       <w:r>
         <w:rPr>
           <w:color w:val="000000" w:themeColor="text1"/>
-          <w:sz w:val="24"/>
+        </w:rPr>
+        <w:t>“</w:t>
+      </w:r>
+      <w:r>
+        <w:rPr>
+          <w:color w:val="000000" w:themeColor="text1"/>
         </w:rPr>
         <w:t>O que você está vendo?</w:t>
       </w:r>
-      <w:r>
-        <w:rPr>
-          <w:color w:val="000000" w:themeColor="text1"/>
-          <w:sz w:val="24"/>
+      <w:proofErr w:type="gramStart"/>
+      <w:r>
+        <w:rPr>
+          <w:color w:val="000000" w:themeColor="text1"/>
+        </w:rPr>
+        <w:t xml:space="preserve">”,  </w:t>
+      </w:r>
+      <w:r>
+        <w:rPr>
+          <w:color w:val="000000" w:themeColor="text1"/>
+        </w:rPr>
+        <w:t>(</w:t>
+      </w:r>
+      <w:proofErr w:type="gramEnd"/>
+      <w:r>
+        <w:rPr>
+          <w:color w:val="000000" w:themeColor="text1"/>
+        </w:rPr>
+        <w:t xml:space="preserve">b) </w:t>
+      </w:r>
+      <w:r>
+        <w:rPr>
+          <w:color w:val="000000" w:themeColor="text1"/>
+        </w:rPr>
+        <w:t>“</w:t>
+      </w:r>
+      <w:r>
+        <w:rPr>
+          <w:color w:val="000000" w:themeColor="text1"/>
+        </w:rPr>
+        <w:t>O que é paradigma?</w:t>
+      </w:r>
+      <w:r>
+        <w:rPr>
+          <w:color w:val="000000" w:themeColor="text1"/>
+        </w:rPr>
+        <w:t>”, e</w:t>
+      </w:r>
+      <w:r>
+        <w:rPr>
+          <w:color w:val="000000" w:themeColor="text1"/>
+        </w:rPr>
+        <w:tab/>
+      </w:r>
+      <w:r>
+        <w:rPr>
+          <w:color w:val="000000" w:themeColor="text1"/>
+        </w:rPr>
+        <w:tab/>
+      </w:r>
+    </w:p>
+    <w:p>
+      <w:pPr>
+        <w:spacing w:after="0"/>
+        <w:ind w:right="-1" w:firstLine="708"/>
+      </w:pPr>
+      <w:r>
+        <w:rPr>
+          <w:color w:val="000000" w:themeColor="text1"/>
+        </w:rPr>
+        <w:t xml:space="preserve">(c) </w:t>
+      </w:r>
+      <w:r>
+        <w:rPr>
+          <w:color w:val="000000" w:themeColor="text1"/>
+        </w:rPr>
+        <w:t>“</w:t>
+      </w:r>
+      <w:r>
+        <w:rPr>
+          <w:color w:val="000000" w:themeColor="text1"/>
+        </w:rPr>
+        <w:t>O que é paradigma de programação</w:t>
+      </w:r>
+      <w:proofErr w:type="gramStart"/>
+      <w:r>
+        <w:rPr>
+          <w:color w:val="000000" w:themeColor="text1"/>
+        </w:rPr>
+        <w:t>?</w:t>
+      </w:r>
+      <w:r>
+        <w:rPr>
+          <w:color w:val="000000" w:themeColor="text1"/>
+        </w:rPr>
+        <w:t>”</w:t>
+      </w:r>
+      <w:r>
+        <w:rPr>
+          <w:color w:val="000000" w:themeColor="text1"/>
         </w:rPr>
         <w:br/>
       </w:r>
       <w:r>
-        <w:rPr>
-          <w:color w:val="000000" w:themeColor="text1"/>
-          <w:sz w:val="24"/>
+        <w:t>(</w:t>
+      </w:r>
+      <w:proofErr w:type="gramEnd"/>
+      <w:r>
+        <w:t xml:space="preserve">2) </w:t>
+      </w:r>
+      <w:r>
+        <w:t>Breve histórico do Paradigma</w:t>
+      </w:r>
+      <w:r>
+        <w:br/>
+      </w:r>
+      <w:r>
+        <w:rPr>
+          <w:color w:val="000000" w:themeColor="text1"/>
         </w:rPr>
         <w:tab/>
+        <w:t xml:space="preserve">(a) </w:t>
+      </w:r>
+      <w:r>
+        <w:rPr>
+          <w:color w:val="000000" w:themeColor="text1"/>
+        </w:rPr>
+        <w:t>Evolução dos Computadores</w:t>
+      </w:r>
+      <w:r>
+        <w:rPr>
+          <w:color w:val="000000" w:themeColor="text1"/>
+        </w:rPr>
+        <w:t xml:space="preserve">,  </w:t>
+      </w:r>
+      <w:r>
+        <w:rPr>
+          <w:color w:val="000000" w:themeColor="text1"/>
+        </w:rPr>
         <w:t xml:space="preserve">(b) </w:t>
       </w:r>
       <w:r>
         <w:rPr>
           <w:color w:val="000000" w:themeColor="text1"/>
-          <w:sz w:val="24"/>
-        </w:rPr>
-        <w:t>O que é paradigma?</w:t>
-      </w:r>
-      <w:r>
-        <w:rPr>
-          <w:color w:val="000000" w:themeColor="text1"/>
-          <w:sz w:val="24"/>
+        </w:rPr>
+        <w:t>Modelo Neumann-</w:t>
+      </w:r>
+      <w:proofErr w:type="spellStart"/>
+      <w:r>
+        <w:rPr>
+          <w:color w:val="000000" w:themeColor="text1"/>
+        </w:rPr>
+        <w:t>Eckert</w:t>
+      </w:r>
+      <w:proofErr w:type="spellEnd"/>
+      <w:r>
+        <w:rPr>
+          <w:color w:val="000000" w:themeColor="text1"/>
+        </w:rPr>
+        <w:t>, e</w:t>
+      </w:r>
+      <w:r>
+        <w:rPr>
+          <w:color w:val="000000" w:themeColor="text1"/>
         </w:rPr>
         <w:br/>
       </w:r>
       <w:r>
         <w:rPr>
           <w:color w:val="000000" w:themeColor="text1"/>
-          <w:sz w:val="24"/>
         </w:rPr>
         <w:tab/>
         <w:t xml:space="preserve">(c) </w:t>
@@ -1063,330 +934,135 @@
       <w:r>
         <w:rPr>
           <w:color w:val="000000" w:themeColor="text1"/>
-          <w:sz w:val="24"/>
-        </w:rPr>
-        <w:t xml:space="preserve">O que é paradigma de </w:t>
-      </w:r>
-      <w:proofErr w:type="gramStart"/>
-      <w:r>
-        <w:rPr>
-          <w:color w:val="000000" w:themeColor="text1"/>
-          <w:sz w:val="24"/>
-        </w:rPr>
-        <w:t>programação?</w:t>
-      </w:r>
-      <w:r>
-        <w:rPr>
-          <w:color w:val="000000" w:themeColor="text1"/>
-          <w:sz w:val="24"/>
+        </w:rPr>
+        <w:t>Linguagem completa quanto a Turing</w:t>
+      </w:r>
+      <w:r>
+        <w:rPr>
+          <w:color w:val="000000" w:themeColor="text1"/>
         </w:rPr>
         <w:br/>
       </w:r>
       <w:r>
-        <w:rPr>
-          <w:sz w:val="24"/>
-        </w:rPr>
+        <w:t xml:space="preserve">(3) </w:t>
+      </w:r>
+      <w:r>
+        <w:t>Características do Paradigma</w:t>
+      </w:r>
+      <w:r>
+        <w:br/>
+      </w:r>
+      <w:r>
+        <w:rPr>
+          <w:color w:val="000000" w:themeColor="text1"/>
+        </w:rPr>
+        <w:tab/>
+        <w:t>(a) Estruturas de Controle</w:t>
+      </w:r>
+      <w:r>
+        <w:rPr>
+          <w:color w:val="000000" w:themeColor="text1"/>
+        </w:rPr>
+        <w:t xml:space="preserve">,  </w:t>
+      </w:r>
+      <w:r>
+        <w:rPr>
+          <w:color w:val="000000" w:themeColor="text1"/>
+        </w:rPr>
+        <w:t xml:space="preserve">(b) </w:t>
+      </w:r>
+      <w:r>
+        <w:t>Entrada e Saída</w:t>
+      </w:r>
+      <w:r>
+        <w:t>,  (</w:t>
+      </w:r>
+      <w:r>
+        <w:t>c) Manipulação de exceções</w:t>
+      </w:r>
+      <w:r>
+        <w:t>,</w:t>
+      </w:r>
+      <w:r>
+        <w:br/>
+      </w:r>
+      <w:r>
+        <w:tab/>
+        <w:t>(d) Abstração procedural</w:t>
+      </w:r>
+      <w:r>
+        <w:t xml:space="preserve">,  </w:t>
+      </w:r>
+      <w:r>
+        <w:t>(e) Expressões de atribuição</w:t>
+      </w:r>
+      <w:r>
+        <w:t>, e</w:t>
+      </w:r>
+    </w:p>
+    <w:p>
+      <w:pPr>
+        <w:ind w:right="-1" w:firstLine="708"/>
+      </w:pPr>
+      <w:r>
         <w:t>(</w:t>
       </w:r>
-      <w:proofErr w:type="gramEnd"/>
-      <w:r>
-        <w:rPr>
-          <w:sz w:val="24"/>
-        </w:rPr>
-        <w:t xml:space="preserve">2) </w:t>
-      </w:r>
-      <w:r>
-        <w:rPr>
-          <w:sz w:val="24"/>
-        </w:rPr>
-        <w:t>Breve histórico do Paradigma</w:t>
-      </w:r>
-      <w:r>
-        <w:rPr>
-          <w:sz w:val="24"/>
+      <w:r>
+        <w:t>f) Suporte de biblioteca para ED</w:t>
+      </w:r>
+      <w:r>
+        <w:rPr>
+          <w:color w:val="000000" w:themeColor="text1"/>
         </w:rPr>
         <w:br/>
       </w:r>
       <w:r>
-        <w:rPr>
-          <w:color w:val="000000" w:themeColor="text1"/>
-          <w:sz w:val="24"/>
-        </w:rPr>
-        <w:tab/>
-        <w:t xml:space="preserve">(a) </w:t>
-      </w:r>
-      <w:r>
-        <w:rPr>
-          <w:color w:val="000000" w:themeColor="text1"/>
-          <w:sz w:val="24"/>
-        </w:rPr>
-        <w:t>Evolução dos Computadores</w:t>
-      </w:r>
-      <w:r>
-        <w:rPr>
-          <w:color w:val="000000" w:themeColor="text1"/>
-          <w:sz w:val="24"/>
-        </w:rPr>
+        <w:t xml:space="preserve">(4) </w:t>
+      </w:r>
+      <w:r>
+        <w:t>Potencialidades e Fragilidades</w:t>
+      </w:r>
+      <w:r>
         <w:br/>
       </w:r>
       <w:r>
-        <w:rPr>
-          <w:color w:val="000000" w:themeColor="text1"/>
-          <w:sz w:val="24"/>
-        </w:rPr>
-        <w:tab/>
-        <w:t xml:space="preserve">(b) </w:t>
-      </w:r>
-      <w:r>
-        <w:rPr>
-          <w:color w:val="000000" w:themeColor="text1"/>
-          <w:sz w:val="24"/>
-        </w:rPr>
-        <w:t>Modelo Neumann-</w:t>
-      </w:r>
-      <w:proofErr w:type="spellStart"/>
-      <w:r>
-        <w:rPr>
-          <w:color w:val="000000" w:themeColor="text1"/>
-          <w:sz w:val="24"/>
-        </w:rPr>
-        <w:t>Eckert</w:t>
-      </w:r>
-      <w:proofErr w:type="spellEnd"/>
-      <w:r>
-        <w:rPr>
-          <w:color w:val="000000" w:themeColor="text1"/>
-          <w:sz w:val="24"/>
-        </w:rPr>
+        <w:t xml:space="preserve">(5) </w:t>
+      </w:r>
+      <w:r>
+        <w:t>O que veremos na próxima a</w:t>
+      </w:r>
+      <w:r>
+        <w:t>ula</w:t>
+      </w:r>
+      <w:r>
+        <w:t>?</w:t>
+      </w:r>
+      <w:r>
         <w:br/>
       </w:r>
       <w:r>
-        <w:rPr>
-          <w:color w:val="000000" w:themeColor="text1"/>
-          <w:sz w:val="24"/>
-        </w:rPr>
-        <w:tab/>
-        <w:t xml:space="preserve">(c) </w:t>
-      </w:r>
-      <w:r>
-        <w:rPr>
-          <w:color w:val="000000" w:themeColor="text1"/>
-          <w:sz w:val="24"/>
-        </w:rPr>
-        <w:t>Linguagem completa quanto a Turing</w:t>
-      </w:r>
-      <w:r>
-        <w:rPr>
-          <w:color w:val="000000" w:themeColor="text1"/>
-          <w:sz w:val="24"/>
-        </w:rPr>
+        <w:lastRenderedPageBreak/>
         <w:br/>
       </w:r>
       <w:r>
         <w:rPr>
-          <w:sz w:val="24"/>
-        </w:rPr>
-        <w:t xml:space="preserve">(3) </w:t>
-      </w:r>
-      <w:r>
-        <w:rPr>
-          <w:sz w:val="24"/>
-        </w:rPr>
-        <w:t>Características do Paradigma</w:t>
-      </w:r>
-      <w:r>
-        <w:rPr>
-          <w:sz w:val="24"/>
-        </w:rPr>
-        <w:br/>
-      </w:r>
-      <w:r>
-        <w:rPr>
-          <w:color w:val="000000" w:themeColor="text1"/>
-          <w:sz w:val="24"/>
-        </w:rPr>
-        <w:tab/>
-        <w:t xml:space="preserve">(a) </w:t>
-      </w:r>
-      <w:r>
-        <w:rPr>
-          <w:color w:val="000000" w:themeColor="text1"/>
-          <w:sz w:val="24"/>
-        </w:rPr>
-        <w:t>Estruturas de Controle</w:t>
-      </w:r>
-      <w:r>
-        <w:rPr>
-          <w:color w:val="000000" w:themeColor="text1"/>
-          <w:sz w:val="24"/>
-        </w:rPr>
-        <w:br/>
-      </w:r>
-      <w:r>
-        <w:rPr>
-          <w:color w:val="000000" w:themeColor="text1"/>
-          <w:sz w:val="24"/>
-        </w:rPr>
-        <w:tab/>
-        <w:t xml:space="preserve">(b) </w:t>
-      </w:r>
-      <w:r>
-        <w:rPr>
-          <w:sz w:val="24"/>
-        </w:rPr>
-        <w:t>Entrada e Saída</w:t>
-      </w:r>
-      <w:r>
-        <w:rPr>
-          <w:sz w:val="24"/>
-        </w:rPr>
-        <w:br/>
-      </w:r>
-      <w:r>
-        <w:rPr>
-          <w:sz w:val="24"/>
-        </w:rPr>
-        <w:lastRenderedPageBreak/>
-        <w:tab/>
-        <w:t>(c) M</w:t>
-      </w:r>
-      <w:r>
-        <w:rPr>
-          <w:sz w:val="24"/>
-        </w:rPr>
-        <w:t>anipulação de exceções</w:t>
-      </w:r>
-      <w:r>
-        <w:rPr>
-          <w:sz w:val="24"/>
-        </w:rPr>
-        <w:br/>
-      </w:r>
-      <w:r>
-        <w:rPr>
-          <w:sz w:val="24"/>
-        </w:rPr>
-        <w:tab/>
-        <w:t>(d) A</w:t>
-      </w:r>
-      <w:r>
-        <w:rPr>
-          <w:sz w:val="24"/>
-        </w:rPr>
-        <w:t>bstração procedural</w:t>
-      </w:r>
-      <w:r>
-        <w:rPr>
-          <w:sz w:val="24"/>
-        </w:rPr>
-        <w:br/>
-      </w:r>
-      <w:r>
-        <w:rPr>
-          <w:sz w:val="24"/>
-        </w:rPr>
-        <w:tab/>
-        <w:t>(e) E</w:t>
-      </w:r>
-      <w:r>
-        <w:rPr>
-          <w:sz w:val="24"/>
-        </w:rPr>
-        <w:t>xpressões de atribuição</w:t>
-      </w:r>
-      <w:r>
-        <w:rPr>
-          <w:sz w:val="24"/>
-        </w:rPr>
-        <w:br/>
-      </w:r>
-      <w:r>
-        <w:rPr>
-          <w:sz w:val="24"/>
-        </w:rPr>
-        <w:tab/>
-        <w:t>(f) S</w:t>
-      </w:r>
-      <w:r>
-        <w:rPr>
-          <w:sz w:val="24"/>
-        </w:rPr>
-        <w:t>uporte de biblioteca para ED</w:t>
-      </w:r>
-      <w:r>
-        <w:rPr>
-          <w:color w:val="000000" w:themeColor="text1"/>
-          <w:sz w:val="24"/>
-        </w:rPr>
-        <w:br/>
-      </w:r>
-      <w:r>
-        <w:rPr>
-          <w:sz w:val="24"/>
-        </w:rPr>
-        <w:t xml:space="preserve">(4) </w:t>
-      </w:r>
-      <w:r>
-        <w:rPr>
-          <w:sz w:val="24"/>
-        </w:rPr>
-        <w:t>Potencialidades e Fragilidades</w:t>
-      </w:r>
-      <w:r>
-        <w:rPr>
-          <w:sz w:val="24"/>
-        </w:rPr>
-        <w:br/>
-      </w:r>
-      <w:r>
-        <w:rPr>
-          <w:sz w:val="24"/>
-        </w:rPr>
-        <w:t xml:space="preserve">(5) </w:t>
-      </w:r>
-      <w:r>
-        <w:rPr>
-          <w:sz w:val="24"/>
-        </w:rPr>
-        <w:t>Próxima Aula</w:t>
-      </w:r>
-      <w:r>
-        <w:rPr>
-          <w:sz w:val="24"/>
-        </w:rPr>
-        <w:br/>
-      </w:r>
-      <w:r>
-        <w:rPr>
-          <w:sz w:val="24"/>
-        </w:rPr>
-        <w:br/>
-      </w:r>
-      <w:r>
-        <w:rPr>
-          <w:b/>
-          <w:sz w:val="24"/>
+          <w:b/>
         </w:rPr>
         <w:t>9</w:t>
       </w:r>
       <w:r>
         <w:rPr>
           <w:b/>
-          <w:sz w:val="24"/>
         </w:rPr>
         <w:t xml:space="preserve">. </w:t>
       </w:r>
       <w:r>
         <w:rPr>
           <w:b/>
-          <w:sz w:val="24"/>
         </w:rPr>
         <w:t>Avaliação:</w:t>
       </w:r>
       <w:r>
-        <w:rPr>
-          <w:sz w:val="24"/>
-        </w:rPr>
         <w:t xml:space="preserve"> </w:t>
       </w:r>
     </w:p>
@@ -1394,32 +1070,14 @@
       <w:pPr>
         <w:spacing w:after="0"/>
         <w:ind w:left="142" w:hanging="142"/>
-        <w:rPr>
-          <w:sz w:val="24"/>
-        </w:rPr>
-      </w:pPr>
-      <w:r>
-        <w:rPr>
-          <w:sz w:val="24"/>
-        </w:rPr>
-        <w:t xml:space="preserve">Serão utilizados </w:t>
-      </w:r>
-      <w:r>
-        <w:rPr>
-          <w:sz w:val="24"/>
-        </w:rPr>
-        <w:t>como instrumentos de avaliação</w:t>
-      </w:r>
-      <w:r>
-        <w:rPr>
-          <w:sz w:val="24"/>
-        </w:rPr>
+      </w:pPr>
+      <w:r>
+        <w:t>Serão utilizados como instrumentos de avaliação</w:t>
+      </w:r>
+      <w:r>
         <w:t xml:space="preserve"> (formativa e de controle)</w:t>
       </w:r>
       <w:r>
-        <w:rPr>
-          <w:sz w:val="24"/>
-        </w:rPr>
         <w:t>:</w:t>
       </w:r>
     </w:p>
@@ -1430,173 +1088,134 @@
         <w:jc w:val="both"/>
         <w:rPr>
           <w:color w:val="FF0000"/>
-          <w:sz w:val="24"/>
-        </w:rPr>
-      </w:pPr>
-      <w:r>
-        <w:rPr>
-          <w:b/>
-          <w:sz w:val="24"/>
+        </w:rPr>
+      </w:pPr>
+      <w:r>
+        <w:rPr>
+          <w:b/>
         </w:rPr>
         <w:t xml:space="preserve">a) </w:t>
       </w:r>
       <w:r>
         <w:rPr>
           <w:b/>
-          <w:sz w:val="24"/>
-        </w:rPr>
-        <w:t>[</w:t>
-      </w:r>
-      <w:r>
-        <w:rPr>
-          <w:b/>
-          <w:sz w:val="24"/>
-        </w:rPr>
-        <w:t xml:space="preserve">avaliação </w:t>
-      </w:r>
-      <w:r>
-        <w:rPr>
-          <w:b/>
-          <w:sz w:val="24"/>
-        </w:rPr>
-        <w:t>formativa]</w:t>
-      </w:r>
-      <w:r>
-        <w:rPr>
-          <w:sz w:val="24"/>
-        </w:rPr>
+        </w:rPr>
+        <w:t>[avaliação formativa]</w:t>
+      </w:r>
+      <w:r>
         <w:t xml:space="preserve"> </w:t>
       </w:r>
       <w:r>
         <w:rPr>
           <w:color w:val="000000" w:themeColor="text1"/>
-          <w:sz w:val="24"/>
         </w:rPr>
         <w:t>Suporte para a r</w:t>
       </w:r>
       <w:r>
         <w:rPr>
           <w:color w:val="000000" w:themeColor="text1"/>
-          <w:sz w:val="24"/>
         </w:rPr>
         <w:t xml:space="preserve">esolução dos exercícios propostos (ver Seção </w:t>
       </w:r>
       <w:r>
         <w:rPr>
           <w:color w:val="000000" w:themeColor="text1"/>
-          <w:sz w:val="24"/>
         </w:rPr>
         <w:t>10</w:t>
       </w:r>
       <w:r>
         <w:rPr>
           <w:color w:val="000000" w:themeColor="text1"/>
-          <w:sz w:val="24"/>
         </w:rPr>
         <w:t>)</w:t>
       </w:r>
       <w:r>
         <w:rPr>
           <w:color w:val="000000" w:themeColor="text1"/>
-          <w:sz w:val="24"/>
         </w:rPr>
         <w:t>. Serão reservados e</w:t>
       </w:r>
       <w:r>
         <w:rPr>
           <w:color w:val="000000" w:themeColor="text1"/>
-          <w:sz w:val="24"/>
         </w:rPr>
         <w:t xml:space="preserve">spaços </w:t>
       </w:r>
       <w:r>
         <w:rPr>
           <w:color w:val="000000" w:themeColor="text1"/>
-          <w:sz w:val="24"/>
         </w:rPr>
         <w:t xml:space="preserve">tanto </w:t>
       </w:r>
       <w:r>
         <w:rPr>
           <w:color w:val="000000" w:themeColor="text1"/>
-          <w:sz w:val="24"/>
         </w:rPr>
         <w:t xml:space="preserve">nas aulas </w:t>
       </w:r>
       <w:r>
         <w:rPr>
           <w:color w:val="000000" w:themeColor="text1"/>
-          <w:sz w:val="24"/>
         </w:rPr>
         <w:t xml:space="preserve">como </w:t>
       </w:r>
       <w:r>
         <w:rPr>
           <w:color w:val="000000" w:themeColor="text1"/>
-          <w:sz w:val="24"/>
         </w:rPr>
         <w:t>em</w:t>
       </w:r>
       <w:r>
         <w:rPr>
           <w:color w:val="000000" w:themeColor="text1"/>
-          <w:sz w:val="24"/>
         </w:rPr>
         <w:t xml:space="preserve"> horários de atendimento aos alunos</w:t>
       </w:r>
       <w:r>
         <w:rPr>
           <w:color w:val="000000" w:themeColor="text1"/>
-          <w:sz w:val="24"/>
         </w:rPr>
         <w:t>. Estes espaços</w:t>
       </w:r>
       <w:r>
         <w:rPr>
           <w:color w:val="000000" w:themeColor="text1"/>
-          <w:sz w:val="24"/>
         </w:rPr>
         <w:t xml:space="preserve"> </w:t>
       </w:r>
       <w:r>
         <w:rPr>
           <w:color w:val="000000" w:themeColor="text1"/>
-          <w:sz w:val="24"/>
         </w:rPr>
         <w:t xml:space="preserve">serão destinados para as correções e </w:t>
       </w:r>
       <w:r>
         <w:rPr>
           <w:color w:val="000000" w:themeColor="text1"/>
-          <w:sz w:val="24"/>
         </w:rPr>
         <w:t xml:space="preserve">esclarecimento de </w:t>
       </w:r>
       <w:r>
         <w:rPr>
           <w:color w:val="000000" w:themeColor="text1"/>
-          <w:sz w:val="24"/>
         </w:rPr>
         <w:t xml:space="preserve">dúvidas que naturalmente </w:t>
       </w:r>
       <w:r>
         <w:rPr>
           <w:color w:val="000000" w:themeColor="text1"/>
-          <w:sz w:val="24"/>
         </w:rPr>
         <w:t xml:space="preserve">podem </w:t>
       </w:r>
       <w:r>
         <w:rPr>
           <w:color w:val="000000" w:themeColor="text1"/>
-          <w:sz w:val="24"/>
         </w:rPr>
         <w:t xml:space="preserve">surgir </w:t>
       </w:r>
       <w:r>
         <w:rPr>
           <w:color w:val="000000" w:themeColor="text1"/>
-          <w:sz w:val="24"/>
         </w:rPr>
         <w:t>durante o processo.</w:t>
       </w:r>
@@ -1606,252 +1225,134 @@
         <w:spacing w:after="0"/>
         <w:ind w:left="142" w:hanging="142"/>
         <w:jc w:val="both"/>
-        <w:rPr>
-          <w:sz w:val="24"/>
-        </w:rPr>
-      </w:pPr>
-      <w:r>
-        <w:rPr>
-          <w:b/>
-          <w:sz w:val="24"/>
+      </w:pPr>
+      <w:r>
+        <w:rPr>
+          <w:b/>
         </w:rPr>
         <w:t>b</w:t>
       </w:r>
       <w:r>
         <w:rPr>
           <w:b/>
-          <w:sz w:val="24"/>
         </w:rPr>
         <w:t xml:space="preserve">) </w:t>
       </w:r>
       <w:r>
         <w:rPr>
           <w:b/>
-          <w:sz w:val="24"/>
         </w:rPr>
         <w:t>[avaliação de controle]</w:t>
       </w:r>
       <w:r>
-        <w:rPr>
-          <w:sz w:val="24"/>
-        </w:rPr>
         <w:t xml:space="preserve"> </w:t>
       </w:r>
       <w:r>
-        <w:rPr>
-          <w:sz w:val="24"/>
-        </w:rPr>
-        <w:t>Q</w:t>
-      </w:r>
-      <w:r>
-        <w:rPr>
-          <w:sz w:val="24"/>
-        </w:rPr>
-        <w:t xml:space="preserve">uestões dissertativas </w:t>
-      </w:r>
-      <w:r>
-        <w:rPr>
-          <w:sz w:val="24"/>
-        </w:rPr>
+        <w:t xml:space="preserve">Questões dissertativas </w:t>
+      </w:r>
+      <w:r>
         <w:t>em</w:t>
       </w:r>
       <w:r>
-        <w:rPr>
-          <w:sz w:val="24"/>
-        </w:rPr>
         <w:t xml:space="preserve"> </w:t>
       </w:r>
       <w:r>
-        <w:rPr>
-          <w:sz w:val="24"/>
-        </w:rPr>
         <w:t>t</w:t>
       </w:r>
       <w:r>
-        <w:rPr>
-          <w:sz w:val="24"/>
-        </w:rPr>
         <w:t>estes</w:t>
       </w:r>
       <w:r>
-        <w:rPr>
-          <w:sz w:val="24"/>
-        </w:rPr>
         <w:t xml:space="preserve"> e provas</w:t>
       </w:r>
       <w:r>
-        <w:rPr>
-          <w:sz w:val="24"/>
-        </w:rPr>
         <w:t xml:space="preserve"> a serem realizados sobre o</w:t>
       </w:r>
       <w:r>
-        <w:rPr>
-          <w:sz w:val="24"/>
-        </w:rPr>
         <w:t>s conceitos abordados.</w:t>
       </w:r>
       <w:r>
-        <w:rPr>
-          <w:sz w:val="24"/>
-        </w:rPr>
         <w:t xml:space="preserve"> </w:t>
       </w:r>
       <w:r>
-        <w:rPr>
-          <w:sz w:val="24"/>
-        </w:rPr>
         <w:t>A resolução das questões exigirá o conhecimento dos</w:t>
       </w:r>
       <w:r>
-        <w:rPr>
-          <w:sz w:val="24"/>
-        </w:rPr>
         <w:t xml:space="preserve"> vários conceitos abordados em sala de aula</w:t>
       </w:r>
       <w:r>
-        <w:rPr>
-          <w:sz w:val="24"/>
-        </w:rPr>
         <w:t>.</w:t>
       </w:r>
       <w:r>
-        <w:rPr>
-          <w:sz w:val="24"/>
-        </w:rPr>
         <w:t xml:space="preserve"> </w:t>
       </w:r>
       <w:r>
-        <w:rPr>
-          <w:sz w:val="24"/>
-        </w:rPr>
         <w:t>Os testes e as provas terão questões escolhidas</w:t>
       </w:r>
       <w:r>
-        <w:rPr>
-          <w:sz w:val="24"/>
-        </w:rPr>
+        <w:t xml:space="preserve"> adequadamente </w:t>
+      </w:r>
+      <w:r>
+        <w:t>de acordo com os</w:t>
+      </w:r>
+      <w:r>
+        <w:t xml:space="preserve"> níveis de dificuldade</w:t>
+      </w:r>
+      <w:r>
+        <w:t>s e profundidade compatíveis com a</w:t>
+      </w:r>
+      <w:r>
+        <w:t>s exigências da</w:t>
+      </w:r>
+      <w:r>
+        <w:t xml:space="preserve"> ementa</w:t>
+      </w:r>
+      <w:r>
+        <w:t>,</w:t>
+      </w:r>
+      <w:r>
+        <w:t xml:space="preserve"> carga horária da disciplina </w:t>
+      </w:r>
+      <w:r>
+        <w:t>e realidade do corpo discente</w:t>
+      </w:r>
+      <w:r>
+        <w:t>.</w:t>
+      </w:r>
+    </w:p>
+    <w:p>
+      <w:pPr>
+        <w:spacing w:before="360"/>
+      </w:pPr>
+      <w:r>
+        <w:rPr>
+          <w:b/>
+        </w:rPr>
+        <w:t>10</w:t>
+      </w:r>
+      <w:r>
+        <w:rPr>
+          <w:b/>
+        </w:rPr>
+        <w:t xml:space="preserve">. </w:t>
+      </w:r>
+      <w:r>
+        <w:rPr>
+          <w:b/>
+        </w:rPr>
+        <w:t>Exercícios</w:t>
+      </w:r>
+      <w:r>
         <w:t xml:space="preserve"> </w:t>
       </w:r>
-      <w:r>
-        <w:rPr>
-          <w:sz w:val="24"/>
-        </w:rPr>
-        <w:t>adequadament</w:t>
-      </w:r>
-      <w:r>
-        <w:rPr>
-          <w:sz w:val="24"/>
-        </w:rPr>
-        <w:t>e</w:t>
-      </w:r>
-      <w:r>
-        <w:rPr>
-          <w:sz w:val="24"/>
-        </w:rPr>
-        <w:t xml:space="preserve"> </w:t>
-      </w:r>
-      <w:r>
-        <w:rPr>
-          <w:sz w:val="24"/>
-        </w:rPr>
-        <w:t>de acordo com os</w:t>
-      </w:r>
-      <w:r>
-        <w:rPr>
-          <w:sz w:val="24"/>
-        </w:rPr>
-        <w:t xml:space="preserve"> níveis de dificuldade</w:t>
-      </w:r>
-      <w:r>
-        <w:rPr>
-          <w:sz w:val="24"/>
-        </w:rPr>
-        <w:t>s e profundidade compatíveis com a</w:t>
-      </w:r>
-      <w:r>
-        <w:rPr>
-          <w:sz w:val="24"/>
-        </w:rPr>
-        <w:t>s exigências da</w:t>
-      </w:r>
-      <w:r>
-        <w:rPr>
-          <w:sz w:val="24"/>
-        </w:rPr>
-        <w:t xml:space="preserve"> ementa</w:t>
-      </w:r>
-      <w:r>
-        <w:rPr>
-          <w:sz w:val="24"/>
-        </w:rPr>
-        <w:t>,</w:t>
-      </w:r>
-      <w:r>
-        <w:rPr>
-          <w:sz w:val="24"/>
-        </w:rPr>
-        <w:t xml:space="preserve"> carga horária da disciplina </w:t>
-      </w:r>
-      <w:r>
-        <w:rPr>
-          <w:sz w:val="24"/>
-        </w:rPr>
-        <w:t>e realidade do corpo discente</w:t>
-      </w:r>
-      <w:r>
-        <w:rPr>
-          <w:sz w:val="24"/>
-        </w:rPr>
-        <w:t>.</w:t>
-      </w:r>
-    </w:p>
-    <w:p>
-      <w:pPr>
-        <w:spacing w:before="360"/>
-        <w:rPr>
-          <w:sz w:val="24"/>
-        </w:rPr>
-      </w:pPr>
-      <w:r>
-        <w:rPr>
-          <w:b/>
-          <w:sz w:val="24"/>
-        </w:rPr>
-        <w:t>10</w:t>
-      </w:r>
-      <w:r>
-        <w:rPr>
-          <w:b/>
-          <w:sz w:val="24"/>
-        </w:rPr>
-        <w:t xml:space="preserve">. </w:t>
-      </w:r>
-      <w:r>
-        <w:rPr>
-          <w:b/>
-          <w:sz w:val="24"/>
-        </w:rPr>
-        <w:t>Exercícios</w:t>
-      </w:r>
-      <w:r>
-        <w:rPr>
-          <w:sz w:val="24"/>
-        </w:rPr>
-        <w:t xml:space="preserve"> </w:t>
-      </w:r>
     </w:p>
     <w:p>
       <w:pPr>
         <w:ind w:left="284"/>
-        <w:rPr>
-          <w:sz w:val="24"/>
-        </w:rPr>
       </w:pPr>
       <w:r>
         <w:rPr>
           <w:i/>
-          <w:sz w:val="24"/>
         </w:rPr>
         <w:t>10.1 Exercícios de Aquecimento</w:t>
       </w:r>
@@ -1859,7 +1360,6 @@
         <w:rPr>
           <w:rStyle w:val="Refdenotaderodap"/>
           <w:i/>
-          <w:sz w:val="24"/>
         </w:rPr>
         <w:footnoteReference w:id="2"/>
       </w:r>
@@ -1867,45 +1367,26 @@
     <w:p>
       <w:pPr>
         <w:ind w:left="709"/>
-        <w:rPr>
-          <w:sz w:val="24"/>
-        </w:rPr>
-      </w:pPr>
-      <w:r>
-        <w:rPr>
-          <w:sz w:val="24"/>
-        </w:rPr>
+      </w:pPr>
+      <w:r>
         <w:t>(a) Aquecimento</w:t>
       </w:r>
       <w:r>
-        <w:rPr>
-          <w:sz w:val="24"/>
-        </w:rPr>
         <w:t xml:space="preserve"> 01</w:t>
       </w:r>
       <w:r>
-        <w:rPr>
-          <w:sz w:val="24"/>
-        </w:rPr>
         <w:t xml:space="preserve"> (Programação Imperativa): </w:t>
       </w:r>
       <w:r>
-        <w:rPr>
-          <w:sz w:val="24"/>
-        </w:rPr>
         <w:br/>
       </w:r>
       <w:r>
-        <w:rPr>
-          <w:sz w:val="24"/>
-        </w:rPr>
         <w:t xml:space="preserve">Disponível em </w:t>
       </w:r>
       <w:hyperlink r:id="rId9" w:history="1">
         <w:r>
           <w:rPr>
             <w:rStyle w:val="Hyperlink"/>
-            <w:sz w:val="24"/>
           </w:rPr>
           <w:t>https://tinyurl.com/aquecimento-prog-imp</w:t>
         </w:r>
@@ -1914,44 +1395,11 @@
     <w:p>
       <w:pPr>
         <w:ind w:left="709"/>
-        <w:rPr>
-          <w:sz w:val="24"/>
-        </w:rPr>
-      </w:pPr>
-      <w:r>
-        <w:rPr>
-          <w:sz w:val="24"/>
-        </w:rPr>
-        <w:t xml:space="preserve">(a) Aquecimento </w:t>
-      </w:r>
-      <w:r>
-        <w:rPr>
-          <w:sz w:val="24"/>
-        </w:rPr>
-        <w:t xml:space="preserve">02 </w:t>
-      </w:r>
-      <w:r>
-        <w:rPr>
-          <w:sz w:val="24"/>
-        </w:rPr>
-        <w:t xml:space="preserve">(Programação </w:t>
-      </w:r>
-      <w:r>
-        <w:rPr>
-          <w:sz w:val="24"/>
-        </w:rPr>
-        <w:t>Orientada a Objetos</w:t>
-      </w:r>
-      <w:r>
-        <w:rPr>
-          <w:sz w:val="24"/>
-        </w:rPr>
-        <w:t xml:space="preserve">): </w:t>
-      </w:r>
-      <w:r>
-        <w:rPr>
-          <w:sz w:val="24"/>
-        </w:rPr>
+      </w:pPr>
+      <w:r>
+        <w:t xml:space="preserve">(a) Aquecimento 02 (Programação Orientada a Objetos): </w:t>
+      </w:r>
+      <w:r>
         <w:br/>
         <w:t xml:space="preserve">Disponível em </w:t>
       </w:r>
@@ -1959,7 +1407,6 @@
         <w:r>
           <w:rPr>
             <w:rStyle w:val="Hyperlink"/>
-            <w:sz w:val="24"/>
           </w:rPr>
           <w:t>https://tinyurl.com/aquecimento-poo</w:t>
         </w:r>
@@ -1972,13 +1419,11 @@
         <w:rPr>
           <w:b/>
           <w:i/>
-          <w:sz w:val="24"/>
         </w:rPr>
       </w:pPr>
       <w:r>
         <w:rPr>
           <w:i/>
-          <w:sz w:val="24"/>
         </w:rPr>
         <w:t>10.2 Exercícios de Fixação</w:t>
       </w:r>
@@ -1990,13 +1435,11 @@
         <w:jc w:val="both"/>
         <w:rPr>
           <w:color w:val="000000" w:themeColor="text1"/>
-          <w:sz w:val="24"/>
-        </w:rPr>
-      </w:pPr>
-      <w:r>
-        <w:rPr>
-          <w:b/>
-          <w:sz w:val="24"/>
+        </w:rPr>
+      </w:pPr>
+      <w:r>
+        <w:rPr>
+          <w:b/>
         </w:rPr>
         <w:t>(</w:t>
       </w:r>
@@ -2004,21 +1447,18 @@
         <w:rPr>
           <w:b/>
           <w:color w:val="000000" w:themeColor="text1"/>
-          <w:sz w:val="24"/>
         </w:rPr>
         <w:t>1)</w:t>
       </w:r>
       <w:r>
         <w:rPr>
           <w:color w:val="000000" w:themeColor="text1"/>
-          <w:sz w:val="24"/>
         </w:rPr>
         <w:t xml:space="preserve"> </w:t>
       </w:r>
       <w:r>
         <w:rPr>
           <w:color w:val="000000" w:themeColor="text1"/>
-          <w:sz w:val="24"/>
         </w:rPr>
         <w:t>Descreva em detalhes o modelo de Neumann-</w:t>
       </w:r>
@@ -2026,7 +1466,6 @@
       <w:r>
         <w:rPr>
           <w:color w:val="000000" w:themeColor="text1"/>
-          <w:sz w:val="24"/>
         </w:rPr>
         <w:t>Eckert</w:t>
       </w:r>
@@ -2034,7 +1473,6 @@
       <w:r>
         <w:rPr>
           <w:color w:val="000000" w:themeColor="text1"/>
-          <w:sz w:val="24"/>
         </w:rPr>
         <w:t xml:space="preserve"> e a sua relação com às linguagens que são ditas “completas quanto a Turing”.</w:t>
       </w:r>
@@ -2046,38 +1484,69 @@
         <w:jc w:val="both"/>
         <w:rPr>
           <w:color w:val="000000" w:themeColor="text1"/>
-          <w:sz w:val="24"/>
-        </w:rPr>
-      </w:pPr>
-      <w:r>
-        <w:rPr>
-          <w:b/>
-          <w:color w:val="000000" w:themeColor="text1"/>
-          <w:sz w:val="24"/>
+        </w:rPr>
+      </w:pPr>
+      <w:r>
+        <w:rPr>
+          <w:b/>
+          <w:color w:val="000000" w:themeColor="text1"/>
         </w:rPr>
         <w:t>(2)</w:t>
       </w:r>
       <w:r>
         <w:rPr>
           <w:color w:val="000000" w:themeColor="text1"/>
-          <w:sz w:val="24"/>
         </w:rPr>
         <w:t xml:space="preserve"> </w:t>
       </w:r>
       <w:r>
         <w:rPr>
           <w:color w:val="000000" w:themeColor="text1"/>
-          <w:sz w:val="24"/>
-        </w:rPr>
-        <w:t xml:space="preserve">Elenque quatro características necessárias em linguagem dita imperativa. </w:t>
-      </w:r>
-      <w:r>
-        <w:rPr>
-          <w:color w:val="000000" w:themeColor="text1"/>
-          <w:sz w:val="24"/>
+        </w:rPr>
+        <w:t>Elenque quatro caracter</w:t>
+      </w:r>
+      <w:r>
+        <w:rPr>
+          <w:color w:val="000000" w:themeColor="text1"/>
+        </w:rPr>
+        <w:t>ísticas necessárias em linguagens</w:t>
+      </w:r>
+      <w:r>
+        <w:rPr>
+          <w:color w:val="000000" w:themeColor="text1"/>
+        </w:rPr>
+        <w:t xml:space="preserve"> dita</w:t>
+      </w:r>
+      <w:r>
+        <w:rPr>
+          <w:color w:val="000000" w:themeColor="text1"/>
+        </w:rPr>
+        <w:t>s</w:t>
+      </w:r>
+      <w:r>
+        <w:rPr>
+          <w:color w:val="000000" w:themeColor="text1"/>
+        </w:rPr>
+        <w:t xml:space="preserve"> imperativa</w:t>
+      </w:r>
+      <w:r>
+        <w:rPr>
+          <w:color w:val="000000" w:themeColor="text1"/>
+        </w:rPr>
+        <w:t xml:space="preserve">s. </w:t>
+      </w:r>
+      <w:r>
+        <w:rPr>
+          <w:color w:val="000000" w:themeColor="text1"/>
         </w:rPr>
         <w:br/>
-        <w:t>Discorra sobre cada uma delas.</w:t>
+        <w:t>Discorra sobre cada uma destas características</w:t>
+      </w:r>
+      <w:r>
+        <w:rPr>
+          <w:color w:val="000000" w:themeColor="text1"/>
+        </w:rPr>
+        <w:t>.</w:t>
       </w:r>
     </w:p>
     <w:p>
@@ -2094,35 +1563,42 @@
         <w:rPr>
           <w:b/>
           <w:color w:val="000000" w:themeColor="text1"/>
-          <w:sz w:val="24"/>
         </w:rPr>
         <w:t>(3)</w:t>
       </w:r>
       <w:r>
         <w:rPr>
           <w:color w:val="000000" w:themeColor="text1"/>
-          <w:sz w:val="24"/>
         </w:rPr>
         <w:t xml:space="preserve"> </w:t>
       </w:r>
       <w:r>
         <w:rPr>
           <w:color w:val="000000" w:themeColor="text1"/>
-          <w:sz w:val="24"/>
         </w:rPr>
         <w:t xml:space="preserve"> </w:t>
       </w:r>
       <w:r>
         <w:rPr>
           <w:color w:val="000000" w:themeColor="text1"/>
-          <w:sz w:val="24"/>
-        </w:rPr>
-        <w:t>Escreva um código em C++, utilizando o paradigma imperativo, para realizar a soma de duas matrizes quaisquer 3x3. Explore todas as características apresentadas em sala de aula</w:t>
-      </w:r>
-      <w:r>
-        <w:rPr>
-          <w:color w:val="000000" w:themeColor="text1"/>
-          <w:sz w:val="24"/>
+        </w:rPr>
+        <w:t xml:space="preserve">Escreva um código em C++, utilizando o paradigma imperativo, para realizar a soma de duas matrizes </w:t>
+      </w:r>
+      <w:r>
+        <w:rPr>
+          <w:color w:val="000000" w:themeColor="text1"/>
+        </w:rPr>
+        <w:t xml:space="preserve">3x3 </w:t>
+      </w:r>
+      <w:r>
+        <w:rPr>
+          <w:color w:val="000000" w:themeColor="text1"/>
+        </w:rPr>
+        <w:t>quaisquer. Explore todas as características apresentadas em sala de aula</w:t>
+      </w:r>
+      <w:r>
+        <w:rPr>
+          <w:color w:val="000000" w:themeColor="text1"/>
         </w:rPr>
         <w:t>.</w:t>
       </w:r>
@@ -2183,13 +1659,13 @@
         <w:ind w:right="-1"/>
         <w:jc w:val="both"/>
         <w:rPr>
-          <w:sz w:val="24"/>
+          <w:sz w:val="18"/>
           <w:lang w:val="en-US"/>
         </w:rPr>
       </w:pPr>
       <w:r>
         <w:rPr>
-          <w:sz w:val="24"/>
+          <w:sz w:val="18"/>
           <w:lang w:val="en-US"/>
         </w:rPr>
         <w:t xml:space="preserve">D'ANTONI, Susan. </w:t>
@@ -2197,28 +1673,28 @@
       <w:r>
         <w:rPr>
           <w:b/>
-          <w:sz w:val="24"/>
+          <w:sz w:val="18"/>
           <w:lang w:val="en-US"/>
         </w:rPr>
         <w:t>Open educational resources</w:t>
       </w:r>
       <w:r>
         <w:rPr>
-          <w:sz w:val="24"/>
+          <w:sz w:val="18"/>
           <w:lang w:val="en-US"/>
         </w:rPr>
         <w:t xml:space="preserve">: The way forward. </w:t>
       </w:r>
       <w:r>
         <w:rPr>
-          <w:sz w:val="24"/>
+          <w:sz w:val="18"/>
           <w:lang w:val="en-US"/>
         </w:rPr>
         <w:t xml:space="preserve">United Nations Educational, Scientific and Cultural Organization (UNESCO) / International Institute for Educational Planning (IIEP), </w:t>
       </w:r>
       <w:r>
         <w:rPr>
-          <w:sz w:val="24"/>
+          <w:sz w:val="18"/>
           <w:lang w:val="en-US"/>
         </w:rPr>
         <w:t>2008.</w:t>
@@ -2229,13 +1705,13 @@
         <w:ind w:right="-1"/>
         <w:jc w:val="both"/>
         <w:rPr>
-          <w:sz w:val="24"/>
+          <w:sz w:val="18"/>
           <w:lang w:val="en-US"/>
         </w:rPr>
       </w:pPr>
       <w:r>
         <w:rPr>
-          <w:sz w:val="24"/>
+          <w:sz w:val="18"/>
           <w:lang w:val="en-US"/>
         </w:rPr>
         <w:t xml:space="preserve">NOVAK, </w:t>
@@ -2243,7 +1719,7 @@
       <w:proofErr w:type="spellStart"/>
       <w:r>
         <w:rPr>
-          <w:sz w:val="24"/>
+          <w:sz w:val="18"/>
           <w:lang w:val="en-US"/>
         </w:rPr>
         <w:t>Gregor</w:t>
@@ -2251,7 +1727,7 @@
       <w:proofErr w:type="spellEnd"/>
       <w:r>
         <w:rPr>
-          <w:sz w:val="24"/>
+          <w:sz w:val="18"/>
           <w:lang w:val="en-US"/>
         </w:rPr>
         <w:t xml:space="preserve"> M. </w:t>
@@ -2259,14 +1735,14 @@
       <w:r>
         <w:rPr>
           <w:i/>
-          <w:sz w:val="24"/>
+          <w:sz w:val="18"/>
           <w:lang w:val="en-US"/>
         </w:rPr>
         <w:t>Just‐in‐time teaching</w:t>
       </w:r>
       <w:r>
         <w:rPr>
-          <w:sz w:val="24"/>
+          <w:sz w:val="18"/>
           <w:lang w:val="en-US"/>
         </w:rPr>
         <w:t xml:space="preserve">. </w:t>
@@ -2274,14 +1750,14 @@
       <w:r>
         <w:rPr>
           <w:b/>
-          <w:sz w:val="24"/>
+          <w:sz w:val="18"/>
           <w:lang w:val="en-US"/>
         </w:rPr>
         <w:t>New directions for teaching and learning</w:t>
       </w:r>
       <w:r>
         <w:rPr>
-          <w:sz w:val="24"/>
+          <w:sz w:val="18"/>
           <w:lang w:val="en-US"/>
         </w:rPr>
         <w:t>, v. 2011, n. 128, p. 63-73, 2011.</w:t>
@@ -2292,45 +1768,72 @@
         <w:ind w:right="-1"/>
         <w:jc w:val="both"/>
         <w:rPr>
-          <w:sz w:val="24"/>
-        </w:rPr>
-      </w:pPr>
-      <w:r>
-        <w:rPr>
-          <w:sz w:val="24"/>
+          <w:sz w:val="18"/>
+          <w:lang w:val="en-US"/>
+        </w:rPr>
+      </w:pPr>
+      <w:r>
+        <w:rPr>
+          <w:sz w:val="18"/>
         </w:rPr>
         <w:t xml:space="preserve">SEBESTA, Robert W. </w:t>
       </w:r>
       <w:r>
         <w:rPr>
           <w:b/>
-          <w:sz w:val="24"/>
+          <w:sz w:val="18"/>
         </w:rPr>
         <w:t>Conceitos de linguagens de programação</w:t>
       </w:r>
       <w:r>
         <w:rPr>
-          <w:sz w:val="24"/>
+          <w:sz w:val="18"/>
         </w:rPr>
         <w:t xml:space="preserve">. </w:t>
       </w:r>
+      <w:r>
+        <w:rPr>
+          <w:sz w:val="18"/>
+          <w:lang w:val="en-US"/>
+        </w:rPr>
+        <w:t xml:space="preserve">Bookman </w:t>
+      </w:r>
       <w:proofErr w:type="spellStart"/>
       <w:r>
         <w:rPr>
-          <w:sz w:val="24"/>
-        </w:rPr>
-        <w:t>Bookman</w:t>
+          <w:sz w:val="18"/>
+          <w:lang w:val="en-US"/>
+        </w:rPr>
+        <w:t>Editora</w:t>
       </w:r>
       <w:proofErr w:type="spellEnd"/>
       <w:r>
         <w:rPr>
-          <w:sz w:val="24"/>
-        </w:rPr>
-        <w:t xml:space="preserve"> Editora, 2011, 9ª Edição.</w:t>
-      </w:r>
-      <w:r>
-        <w:rPr>
-          <w:sz w:val="24"/>
+          <w:sz w:val="18"/>
+          <w:lang w:val="en-US"/>
+        </w:rPr>
+        <w:t xml:space="preserve">, 2011, 9ª </w:t>
+      </w:r>
+      <w:proofErr w:type="spellStart"/>
+      <w:r>
+        <w:rPr>
+          <w:sz w:val="18"/>
+          <w:lang w:val="en-US"/>
+        </w:rPr>
+        <w:t>Edição</w:t>
+      </w:r>
+      <w:proofErr w:type="spellEnd"/>
+      <w:r>
+        <w:rPr>
+          <w:sz w:val="18"/>
+          <w:lang w:val="en-US"/>
+        </w:rPr>
+        <w:t>.</w:t>
+      </w:r>
+      <w:r>
+        <w:rPr>
+          <w:sz w:val="18"/>
+          <w:lang w:val="en-US"/>
         </w:rPr>
         <w:t xml:space="preserve"> </w:t>
       </w:r>
@@ -2345,60 +1848,38 @@
       </w:pPr>
       <w:r>
         <w:rPr>
-          <w:sz w:val="24"/>
+          <w:sz w:val="18"/>
+          <w:lang w:val="en-US"/>
         </w:rPr>
         <w:t xml:space="preserve">TUCKER, Allen; NOONAN, Robert. </w:t>
       </w:r>
       <w:r>
         <w:rPr>
           <w:i/>
-          <w:sz w:val="24"/>
-        </w:rPr>
-        <w:t>Capítulo 12 -  Programação Imperativa</w:t>
-      </w:r>
-      <w:r>
-        <w:rPr>
-          <w:i/>
-          <w:sz w:val="24"/>
-        </w:rPr>
-        <w:t>.</w:t>
-      </w:r>
-      <w:r>
-        <w:rPr>
-          <w:b/>
-          <w:sz w:val="24"/>
+          <w:sz w:val="18"/>
+        </w:rPr>
+        <w:t>Capítulo 12 -  Programação Imperativa.</w:t>
+      </w:r>
+      <w:r>
+        <w:rPr>
+          <w:b/>
+          <w:sz w:val="18"/>
         </w:rPr>
         <w:t xml:space="preserve"> </w:t>
       </w:r>
       <w:r>
         <w:rPr>
           <w:b/>
-          <w:sz w:val="24"/>
+          <w:sz w:val="18"/>
         </w:rPr>
         <w:t>Linguagens de Programação</w:t>
       </w:r>
       <w:r>
         <w:rPr>
-          <w:sz w:val="24"/>
+          <w:sz w:val="18"/>
         </w:rPr>
         <w:t>: Princípios e Paradigmas. AMGH Editora, 2010, 2ª Edição.</w:t>
       </w:r>
-    </w:p>
-    <w:p>
-      <w:pPr>
-        <w:ind w:right="-1"/>
-        <w:jc w:val="both"/>
-        <w:rPr>
-          <w:sz w:val="24"/>
-        </w:rPr>
-      </w:pPr>
-    </w:p>
-    <w:p>
-      <w:pPr>
-        <w:rPr>
-          <w:sz w:val="24"/>
-        </w:rPr>
-      </w:pPr>
     </w:p>
     <w:sectPr>
       <w:pgSz w:w="11906" w:h="16838"/>
@@ -2524,6 +2005,7 @@
     <w:p>
       <w:pPr>
         <w:pStyle w:val="Textodenotaderodap"/>
+        <w:jc w:val="both"/>
       </w:pPr>
       <w:r>
         <w:rPr>
@@ -2535,7 +2017,27 @@
         <w:t xml:space="preserve"> Os Exercícios de Aquecimento são elementos utilizados </w:t>
       </w:r>
       <w:r>
-        <w:t>no Ensino sob Medida (NOVAK, 2011). Eles têm como objetivo provocar respostas dos alunos que sirvam como ponto-de-partida para o professor em sala de aula. Desta forma, o professor expõe o conteúdo a partir da realidade concreta do aluno.</w:t>
+        <w:t xml:space="preserve">no Ensino sob Medida (NOVAK, 2011). Eles têm como objetivo provocar respostas dos alunos </w:t>
+      </w:r>
+      <w:r>
+        <w:t xml:space="preserve">de forma que estas </w:t>
+      </w:r>
+      <w:r>
+        <w:t xml:space="preserve">sirvam </w:t>
+      </w:r>
+      <w:r>
+        <w:t>de</w:t>
+      </w:r>
+      <w:r>
+        <w:t xml:space="preserve"> ponto-de-partida para o professor </w:t>
+      </w:r>
+      <w:r>
+        <w:t>em</w:t>
+      </w:r>
+      <w:bookmarkStart w:id="0" w:name="_GoBack"/>
+      <w:bookmarkEnd w:id="0"/>
+      <w:r>
+        <w:t xml:space="preserve"> aula. Desta forma, o professor expõe o conteúdo a partir da realidade concreta do aluno.</w:t>
       </w:r>
     </w:p>
   </w:footnote>
@@ -3494,7 +2996,7 @@
 </file>
 
 <file path=customXml/itemProps1.xml><?xml version="1.0" encoding="utf-8"?>
-<ds:datastoreItem xmlns:ds="http://schemas.openxmlformats.org/officeDocument/2006/customXml" ds:itemID="{FC4C81A7-66CD-4664-9F37-2047F239A850}">
+<ds:datastoreItem xmlns:ds="http://schemas.openxmlformats.org/officeDocument/2006/customXml" ds:itemID="{52DBAAEC-E6DC-4DBA-A12C-0A5F9811D956}">
   <ds:schemaRefs>
     <ds:schemaRef ds:uri="http://schemas.openxmlformats.org/officeDocument/2006/bibliography"/>
   </ds:schemaRefs>

</xml_diff>